<commit_message>
Added Coverdale Ps 41-50
</commit_message>
<xml_diff>
--- a/Psalms/041.docx
+++ b/Psalms/041.docx
@@ -1,6 +1,6 @@
 
 <file path=word/document.xml><?xml version="1.0" encoding="utf-8"?>
-<w:document xmlns:wpc="http://schemas.microsoft.com/office/word/2010/wordprocessingCanvas" xmlns:mo="http://schemas.microsoft.com/office/mac/office/2008/main" xmlns:mc="http://schemas.openxmlformats.org/markup-compatibility/2006" xmlns:mv="urn:schemas-microsoft-com:mac:vml" xmlns:o="urn:schemas-microsoft-com:office:office" xmlns:r="http://schemas.openxmlformats.org/officeDocument/2006/relationships" xmlns:m="http://schemas.openxmlformats.org/officeDocument/2006/math" xmlns:v="urn:schemas-microsoft-com:vml" xmlns:wp14="http://schemas.microsoft.com/office/word/2010/wordprocessingDrawing" xmlns:wp="http://schemas.openxmlformats.org/drawingml/2006/wordprocessingDrawing" xmlns:w10="urn:schemas-microsoft-com:office:word" xmlns:w="http://schemas.openxmlformats.org/wordprocessingml/2006/main" xmlns:w14="http://schemas.microsoft.com/office/word/2010/wordml" xmlns:w15="http://schemas.microsoft.com/office/word/2012/wordml" xmlns:wpg="http://schemas.microsoft.com/office/word/2010/wordprocessingGroup" xmlns:wpi="http://schemas.microsoft.com/office/word/2010/wordprocessingInk" xmlns:wne="http://schemas.microsoft.com/office/word/2006/wordml" xmlns:wps="http://schemas.microsoft.com/office/word/2010/wordprocessingShape" mc:Ignorable="w14 w15 wp14">
+<w:document xmlns:wpc="http://schemas.microsoft.com/office/word/2010/wordprocessingCanvas" xmlns:cx="http://schemas.microsoft.com/office/drawing/2014/chartex" xmlns:cx1="http://schemas.microsoft.com/office/drawing/2015/9/8/chartex" xmlns:cx2="http://schemas.microsoft.com/office/drawing/2015/10/21/chartex" xmlns:cx3="http://schemas.microsoft.com/office/drawing/2016/5/9/chartex" xmlns:cx4="http://schemas.microsoft.com/office/drawing/2016/5/10/chartex" xmlns:cx5="http://schemas.microsoft.com/office/drawing/2016/5/11/chartex" xmlns:cx6="http://schemas.microsoft.com/office/drawing/2016/5/12/chartex" xmlns:cx7="http://schemas.microsoft.com/office/drawing/2016/5/13/chartex" xmlns:cx8="http://schemas.microsoft.com/office/drawing/2016/5/14/chartex" xmlns:mc="http://schemas.openxmlformats.org/markup-compatibility/2006" xmlns:aink="http://schemas.microsoft.com/office/drawing/2016/ink" xmlns:am3d="http://schemas.microsoft.com/office/drawing/2017/model3d" xmlns:o="urn:schemas-microsoft-com:office:office" xmlns:r="http://schemas.openxmlformats.org/officeDocument/2006/relationships" xmlns:m="http://schemas.openxmlformats.org/officeDocument/2006/math" xmlns:v="urn:schemas-microsoft-com:vml" xmlns:wp14="http://schemas.microsoft.com/office/word/2010/wordprocessingDrawing" xmlns:wp="http://schemas.openxmlformats.org/drawingml/2006/wordprocessingDrawing" xmlns:w10="urn:schemas-microsoft-com:office:word" xmlns:w="http://schemas.openxmlformats.org/wordprocessingml/2006/main" xmlns:w14="http://schemas.microsoft.com/office/word/2010/wordml" xmlns:w15="http://schemas.microsoft.com/office/word/2012/wordml" xmlns:w16cid="http://schemas.microsoft.com/office/word/2016/wordml/cid" xmlns:w16se="http://schemas.microsoft.com/office/word/2015/wordml/symex" xmlns:wpg="http://schemas.microsoft.com/office/word/2010/wordprocessingGroup" xmlns:wpi="http://schemas.microsoft.com/office/word/2010/wordprocessingInk" xmlns:wne="http://schemas.microsoft.com/office/word/2006/wordml" xmlns:wps="http://schemas.microsoft.com/office/word/2010/wordprocessingShape" mc:Ignorable="w14 w15 w16se w16cid wp14">
   <w:body>
     <w:p>
       <w:pPr>
@@ -36,21 +36,22 @@
         <w:tblLook w:val="0420" w:firstRow="1" w:lastRow="0" w:firstColumn="0" w:lastColumn="0" w:noHBand="0" w:noVBand="1"/>
       </w:tblPr>
       <w:tblGrid>
-        <w:gridCol w:w="3649"/>
-        <w:gridCol w:w="3557"/>
-        <w:gridCol w:w="3633"/>
-        <w:gridCol w:w="3569"/>
-        <w:gridCol w:w="3604"/>
-        <w:gridCol w:w="3668"/>
-        <w:gridCol w:w="3668"/>
-        <w:gridCol w:w="3668"/>
+        <w:gridCol w:w="3627"/>
+        <w:gridCol w:w="3627"/>
+        <w:gridCol w:w="3627"/>
+        <w:gridCol w:w="3627"/>
+        <w:gridCol w:w="3627"/>
+        <w:gridCol w:w="3627"/>
+        <w:gridCol w:w="3627"/>
+        <w:gridCol w:w="3627"/>
       </w:tblGrid>
       <w:tr>
         <w:tc>
           <w:tcPr>
-            <w:tcW w:w="629" w:type="pct"/>
-          </w:tcPr>
-          <w:p>
+            <w:tcW w:w="625" w:type="pct"/>
+          </w:tcPr>
+          <w:p>
+            <w:bookmarkStart w:id="0" w:name="_GoBack" w:colFirst="0" w:colLast="7"/>
             <w:r>
               <w:t>Fr. Lazarus</w:t>
             </w:r>
@@ -58,7 +59,7 @@
         </w:tc>
         <w:tc>
           <w:tcPr>
-            <w:tcW w:w="613" w:type="pct"/>
+            <w:tcW w:w="625" w:type="pct"/>
           </w:tcPr>
           <w:p>
             <w:r>
@@ -68,17 +69,17 @@
         </w:tc>
         <w:tc>
           <w:tcPr>
-            <w:tcW w:w="626" w:type="pct"/>
-          </w:tcPr>
-          <w:p>
-            <w:r>
-              <w:t>AI</w:t>
-            </w:r>
-          </w:p>
-        </w:tc>
-        <w:tc>
-          <w:tcPr>
-            <w:tcW w:w="615" w:type="pct"/>
+            <w:tcW w:w="625" w:type="pct"/>
+          </w:tcPr>
+          <w:p>
+            <w:r>
+              <w:t>Coverdale</w:t>
+            </w:r>
+          </w:p>
+        </w:tc>
+        <w:tc>
+          <w:tcPr>
+            <w:tcW w:w="625" w:type="pct"/>
           </w:tcPr>
           <w:p>
             <w:r>
@@ -88,7 +89,7 @@
         </w:tc>
         <w:tc>
           <w:tcPr>
-            <w:tcW w:w="621" w:type="pct"/>
+            <w:tcW w:w="625" w:type="pct"/>
           </w:tcPr>
           <w:p>
             <w:r>
@@ -98,7 +99,7 @@
         </w:tc>
         <w:tc>
           <w:tcPr>
-            <w:tcW w:w="632" w:type="pct"/>
+            <w:tcW w:w="625" w:type="pct"/>
           </w:tcPr>
           <w:p>
             <w:r>
@@ -108,7 +109,7 @@
         </w:tc>
         <w:tc>
           <w:tcPr>
-            <w:tcW w:w="632" w:type="pct"/>
+            <w:tcW w:w="625" w:type="pct"/>
           </w:tcPr>
           <w:p>
             <w:r>
@@ -118,7 +119,7 @@
         </w:tc>
         <w:tc>
           <w:tcPr>
-            <w:tcW w:w="632" w:type="pct"/>
+            <w:tcW w:w="625" w:type="pct"/>
           </w:tcPr>
           <w:p>
             <w:r>
@@ -130,14 +131,22 @@
       <w:tr>
         <w:tc>
           <w:tcPr>
-            <w:tcW w:w="629" w:type="pct"/>
+            <w:tcW w:w="625" w:type="pct"/>
           </w:tcPr>
           <w:p>
             <w:pPr>
               <w:pStyle w:val="Rubric"/>
             </w:pPr>
             <w:r>
-              <w:t>1 (For contemplation. For the sons of Korah)</w:t>
+              <w:t xml:space="preserve">1 (For contemplation. For the sons of </w:t>
+            </w:r>
+            <w:proofErr w:type="spellStart"/>
+            <w:r>
+              <w:t>Korah</w:t>
+            </w:r>
+            <w:proofErr w:type="spellEnd"/>
+            <w:r>
+              <w:t>)</w:t>
             </w:r>
           </w:p>
           <w:p>
@@ -148,7 +157,7 @@
         </w:tc>
         <w:tc>
           <w:tcPr>
-            <w:tcW w:w="613" w:type="pct"/>
+            <w:tcW w:w="625" w:type="pct"/>
           </w:tcPr>
           <w:p>
             <w:pPr>
@@ -167,18 +176,26 @@
               <w:t>understanding</w:t>
             </w:r>
             <w:r>
-              <w:t>. For the sons of Korah)</w:t>
-            </w:r>
-          </w:p>
-          <w:p>
-            <w:pPr>
-              <w:pStyle w:val="EngIndEnd"/>
-            </w:pPr>
-          </w:p>
-        </w:tc>
-        <w:tc>
-          <w:tcPr>
-            <w:tcW w:w="626" w:type="pct"/>
+              <w:t xml:space="preserve">. For the sons of </w:t>
+            </w:r>
+            <w:proofErr w:type="spellStart"/>
+            <w:r>
+              <w:t>Korah</w:t>
+            </w:r>
+            <w:proofErr w:type="spellEnd"/>
+            <w:r>
+              <w:t>)</w:t>
+            </w:r>
+          </w:p>
+          <w:p>
+            <w:pPr>
+              <w:pStyle w:val="EngIndEnd"/>
+            </w:pPr>
+          </w:p>
+        </w:tc>
+        <w:tc>
+          <w:tcPr>
+            <w:tcW w:w="625" w:type="pct"/>
           </w:tcPr>
           <w:p>
             <w:r>
@@ -188,7 +205,7 @@
         </w:tc>
         <w:tc>
           <w:tcPr>
-            <w:tcW w:w="615" w:type="pct"/>
+            <w:tcW w:w="625" w:type="pct"/>
           </w:tcPr>
           <w:p>
             <w:r>
@@ -198,17 +215,25 @@
         </w:tc>
         <w:tc>
           <w:tcPr>
-            <w:tcW w:w="621" w:type="pct"/>
-          </w:tcPr>
-          <w:p>
-            <w:r>
-              <w:t>Unto the end, for instruction, of the sons of Korah, a Psalm of David.</w:t>
-            </w:r>
-          </w:p>
-        </w:tc>
-        <w:tc>
-          <w:tcPr>
-            <w:tcW w:w="632" w:type="pct"/>
+            <w:tcW w:w="625" w:type="pct"/>
+          </w:tcPr>
+          <w:p>
+            <w:r>
+              <w:t xml:space="preserve">Unto the end, for instruction, of the sons of </w:t>
+            </w:r>
+            <w:proofErr w:type="spellStart"/>
+            <w:r>
+              <w:t>Korah</w:t>
+            </w:r>
+            <w:proofErr w:type="spellEnd"/>
+            <w:r>
+              <w:t>, a Psalm of David.</w:t>
+            </w:r>
+          </w:p>
+        </w:tc>
+        <w:tc>
+          <w:tcPr>
+            <w:tcW w:w="625" w:type="pct"/>
           </w:tcPr>
           <w:p>
             <w:pPr>
@@ -221,7 +246,7 @@
         </w:tc>
         <w:tc>
           <w:tcPr>
-            <w:tcW w:w="632" w:type="pct"/>
+            <w:tcW w:w="625" w:type="pct"/>
           </w:tcPr>
           <w:p>
             <w:pPr>
@@ -234,7 +259,7 @@
         </w:tc>
         <w:tc>
           <w:tcPr>
-            <w:tcW w:w="632" w:type="pct"/>
+            <w:tcW w:w="625" w:type="pct"/>
           </w:tcPr>
           <w:p>
             <w:pPr>
@@ -256,7 +281,29 @@
                 <w:szCs w:val="24"/>
                 <w:shd w:val="clear" w:color="auto" w:fill="FFFFFF"/>
               </w:rPr>
-              <w:t>For the End; for understanding; for the sons of Korah.</w:t>
+              <w:t xml:space="preserve">For the End; for understanding; for the sons of </w:t>
+            </w:r>
+            <w:proofErr w:type="spellStart"/>
+            <w:r>
+              <w:rPr>
+                <w:rFonts w:ascii="Tahoma" w:eastAsia="Times New Roman" w:hAnsi="Tahoma" w:cs="Tahoma"/>
+                <w:color w:val="2E1308"/>
+                <w:sz w:val="24"/>
+                <w:szCs w:val="24"/>
+                <w:shd w:val="clear" w:color="auto" w:fill="FFFFFF"/>
+              </w:rPr>
+              <w:t>Korah</w:t>
+            </w:r>
+            <w:proofErr w:type="spellEnd"/>
+            <w:r>
+              <w:rPr>
+                <w:rFonts w:ascii="Tahoma" w:eastAsia="Times New Roman" w:hAnsi="Tahoma" w:cs="Tahoma"/>
+                <w:color w:val="2E1308"/>
+                <w:sz w:val="24"/>
+                <w:szCs w:val="24"/>
+                <w:shd w:val="clear" w:color="auto" w:fill="FFFFFF"/>
+              </w:rPr>
+              <w:t>.</w:t>
             </w:r>
           </w:p>
         </w:tc>
@@ -264,7 +311,7 @@
       <w:tr>
         <w:tc>
           <w:tcPr>
-            <w:tcW w:w="629" w:type="pct"/>
+            <w:tcW w:w="625" w:type="pct"/>
           </w:tcPr>
           <w:p>
             <w:pPr>
@@ -286,7 +333,14 @@
             </w:pPr>
             <w:r>
               <w:tab/>
-              <w:t xml:space="preserve">so yearns my soul for </w:t>
+            </w:r>
+            <w:proofErr w:type="gramStart"/>
+            <w:r>
+              <w:t>so</w:t>
+            </w:r>
+            <w:proofErr w:type="gramEnd"/>
+            <w:r>
+              <w:t xml:space="preserve"> yearns my soul for </w:t>
             </w:r>
             <w:r>
               <w:t>You</w:t>
@@ -303,7 +357,7 @@
         </w:tc>
         <w:tc>
           <w:tcPr>
-            <w:tcW w:w="613" w:type="pct"/>
+            <w:tcW w:w="625" w:type="pct"/>
           </w:tcPr>
           <w:p>
             <w:pPr>
@@ -345,33 +399,95 @@
         </w:tc>
         <w:tc>
           <w:tcPr>
-            <w:tcW w:w="626" w:type="pct"/>
-          </w:tcPr>
-          <w:p/>
-        </w:tc>
-        <w:tc>
-          <w:tcPr>
-            <w:tcW w:w="615" w:type="pct"/>
-          </w:tcPr>
-          <w:p>
-            <w:r>
-              <w:t>As the heart paneth after the fountains of water, so panteth my soul after Thee, O God.</w:t>
-            </w:r>
-          </w:p>
-        </w:tc>
-        <w:tc>
-          <w:tcPr>
-            <w:tcW w:w="621" w:type="pct"/>
-          </w:tcPr>
-          <w:p>
-            <w:r>
-              <w:t>LIKE as the hart panteth after the water-brooks, so longeth my soul after Thee, O God.</w:t>
-            </w:r>
-          </w:p>
-        </w:tc>
-        <w:tc>
-          <w:tcPr>
-            <w:tcW w:w="632" w:type="pct"/>
+            <w:tcW w:w="625" w:type="pct"/>
+          </w:tcPr>
+          <w:p>
+            <w:r>
+              <w:t xml:space="preserve">Like as the hart </w:t>
+            </w:r>
+            <w:proofErr w:type="spellStart"/>
+            <w:r>
+              <w:t>desireth</w:t>
+            </w:r>
+            <w:proofErr w:type="spellEnd"/>
+            <w:r>
+              <w:t xml:space="preserve"> the water-brooks, so </w:t>
+            </w:r>
+            <w:proofErr w:type="spellStart"/>
+            <w:r>
+              <w:t>longeth</w:t>
+            </w:r>
+            <w:proofErr w:type="spellEnd"/>
+            <w:r>
+              <w:t xml:space="preserve"> </w:t>
+            </w:r>
+            <w:proofErr w:type="gramStart"/>
+            <w:r>
+              <w:t>my</w:t>
+            </w:r>
+            <w:proofErr w:type="gramEnd"/>
+          </w:p>
+          <w:p>
+            <w:r>
+              <w:t>soul after thee, O God.</w:t>
+            </w:r>
+          </w:p>
+        </w:tc>
+        <w:tc>
+          <w:tcPr>
+            <w:tcW w:w="625" w:type="pct"/>
+          </w:tcPr>
+          <w:p>
+            <w:r>
+              <w:t xml:space="preserve">As the heart </w:t>
+            </w:r>
+            <w:proofErr w:type="spellStart"/>
+            <w:r>
+              <w:t>paneth</w:t>
+            </w:r>
+            <w:proofErr w:type="spellEnd"/>
+            <w:r>
+              <w:t xml:space="preserve"> after the fountains of water, so </w:t>
+            </w:r>
+            <w:proofErr w:type="spellStart"/>
+            <w:r>
+              <w:t>panteth</w:t>
+            </w:r>
+            <w:proofErr w:type="spellEnd"/>
+            <w:r>
+              <w:t xml:space="preserve"> my soul after Thee, O God.</w:t>
+            </w:r>
+          </w:p>
+        </w:tc>
+        <w:tc>
+          <w:tcPr>
+            <w:tcW w:w="625" w:type="pct"/>
+          </w:tcPr>
+          <w:p>
+            <w:r>
+              <w:t xml:space="preserve">LIKE as the hart </w:t>
+            </w:r>
+            <w:proofErr w:type="spellStart"/>
+            <w:r>
+              <w:t>panteth</w:t>
+            </w:r>
+            <w:proofErr w:type="spellEnd"/>
+            <w:r>
+              <w:t xml:space="preserve"> after the water-brooks, so </w:t>
+            </w:r>
+            <w:proofErr w:type="spellStart"/>
+            <w:r>
+              <w:t>longeth</w:t>
+            </w:r>
+            <w:proofErr w:type="spellEnd"/>
+            <w:r>
+              <w:t xml:space="preserve"> my soul after Thee, O God.</w:t>
+            </w:r>
+          </w:p>
+        </w:tc>
+        <w:tc>
+          <w:tcPr>
+            <w:tcW w:w="625" w:type="pct"/>
           </w:tcPr>
           <w:p>
             <w:pPr>
@@ -385,14 +501,19 @@
             <w:pPr>
               <w:pStyle w:val="EngIndEnd"/>
             </w:pPr>
-            <w:r>
-              <w:t>so my soul longs for you, O God.</w:t>
-            </w:r>
-          </w:p>
-        </w:tc>
-        <w:tc>
-          <w:tcPr>
-            <w:tcW w:w="632" w:type="pct"/>
+            <w:proofErr w:type="gramStart"/>
+            <w:r>
+              <w:t>so</w:t>
+            </w:r>
+            <w:proofErr w:type="gramEnd"/>
+            <w:r>
+              <w:t xml:space="preserve"> my soul longs for you, O God.</w:t>
+            </w:r>
+          </w:p>
+        </w:tc>
+        <w:tc>
+          <w:tcPr>
+            <w:tcW w:w="625" w:type="pct"/>
           </w:tcPr>
           <w:p>
             <w:pPr>
@@ -405,7 +526,7 @@
         </w:tc>
         <w:tc>
           <w:tcPr>
-            <w:tcW w:w="632" w:type="pct"/>
+            <w:tcW w:w="625" w:type="pct"/>
           </w:tcPr>
           <w:p>
             <w:pPr>
@@ -442,15 +563,27 @@
                 <w:shd w:val="clear" w:color="auto" w:fill="FFFFFF"/>
               </w:rPr>
             </w:pPr>
-            <w:r>
-              <w:rPr>
-                <w:rFonts w:ascii="Tahoma" w:eastAsia="Times New Roman" w:hAnsi="Tahoma" w:cs="Tahoma"/>
-                <w:color w:val="2E1308"/>
-                <w:sz w:val="24"/>
-                <w:szCs w:val="24"/>
-                <w:shd w:val="clear" w:color="auto" w:fill="FFFFFF"/>
-              </w:rPr>
-              <w:t>So my soul longs for You, O God.</w:t>
+            <w:proofErr w:type="gramStart"/>
+            <w:r>
+              <w:rPr>
+                <w:rFonts w:ascii="Tahoma" w:eastAsia="Times New Roman" w:hAnsi="Tahoma" w:cs="Tahoma"/>
+                <w:color w:val="2E1308"/>
+                <w:sz w:val="24"/>
+                <w:szCs w:val="24"/>
+                <w:shd w:val="clear" w:color="auto" w:fill="FFFFFF"/>
+              </w:rPr>
+              <w:t>So</w:t>
+            </w:r>
+            <w:proofErr w:type="gramEnd"/>
+            <w:r>
+              <w:rPr>
+                <w:rFonts w:ascii="Tahoma" w:eastAsia="Times New Roman" w:hAnsi="Tahoma" w:cs="Tahoma"/>
+                <w:color w:val="2E1308"/>
+                <w:sz w:val="24"/>
+                <w:szCs w:val="24"/>
+                <w:shd w:val="clear" w:color="auto" w:fill="FFFFFF"/>
+              </w:rPr>
+              <w:t xml:space="preserve"> my soul longs for You, O God.</w:t>
             </w:r>
           </w:p>
         </w:tc>
@@ -458,7 +591,7 @@
       <w:tr>
         <w:tc>
           <w:tcPr>
-            <w:tcW w:w="629" w:type="pct"/>
+            <w:tcW w:w="625" w:type="pct"/>
           </w:tcPr>
           <w:p>
             <w:pPr>
@@ -485,7 +618,7 @@
         </w:tc>
         <w:tc>
           <w:tcPr>
-            <w:tcW w:w="613" w:type="pct"/>
+            <w:tcW w:w="625" w:type="pct"/>
           </w:tcPr>
           <w:p>
             <w:pPr>
@@ -524,13 +657,35 @@
         </w:tc>
         <w:tc>
           <w:tcPr>
-            <w:tcW w:w="626" w:type="pct"/>
-          </w:tcPr>
-          <w:p/>
-        </w:tc>
-        <w:tc>
-          <w:tcPr>
-            <w:tcW w:w="615" w:type="pct"/>
+            <w:tcW w:w="625" w:type="pct"/>
+          </w:tcPr>
+          <w:p>
+            <w:r>
+              <w:t xml:space="preserve">My soul is </w:t>
+            </w:r>
+            <w:proofErr w:type="spellStart"/>
+            <w:r>
+              <w:t>athirst</w:t>
+            </w:r>
+            <w:proofErr w:type="spellEnd"/>
+            <w:r>
+              <w:t xml:space="preserve"> for God, yea, even</w:t>
+            </w:r>
+          </w:p>
+          <w:p>
+            <w:r>
+              <w:t>for the living God; when shall I come to appear before the</w:t>
+            </w:r>
+          </w:p>
+          <w:p>
+            <w:r>
+              <w:t>presence of God?</w:t>
+            </w:r>
+          </w:p>
+        </w:tc>
+        <w:tc>
+          <w:tcPr>
+            <w:tcW w:w="625" w:type="pct"/>
           </w:tcPr>
           <w:p>
             <w:r>
@@ -540,7 +695,7 @@
         </w:tc>
         <w:tc>
           <w:tcPr>
-            <w:tcW w:w="621" w:type="pct"/>
+            <w:tcW w:w="625" w:type="pct"/>
           </w:tcPr>
           <w:p>
             <w:r>
@@ -550,7 +705,7 @@
         </w:tc>
         <w:tc>
           <w:tcPr>
-            <w:tcW w:w="632" w:type="pct"/>
+            <w:tcW w:w="625" w:type="pct"/>
           </w:tcPr>
           <w:p>
             <w:pPr>
@@ -579,7 +734,7 @@
         </w:tc>
         <w:tc>
           <w:tcPr>
-            <w:tcW w:w="632" w:type="pct"/>
+            <w:tcW w:w="625" w:type="pct"/>
           </w:tcPr>
           <w:p>
             <w:pPr>
@@ -592,7 +747,7 @@
         </w:tc>
         <w:tc>
           <w:tcPr>
-            <w:tcW w:w="632" w:type="pct"/>
+            <w:tcW w:w="625" w:type="pct"/>
           </w:tcPr>
           <w:p>
             <w:pPr>
@@ -645,7 +800,7 @@
       <w:tr>
         <w:tc>
           <w:tcPr>
-            <w:tcW w:w="629" w:type="pct"/>
+            <w:tcW w:w="625" w:type="pct"/>
           </w:tcPr>
           <w:p>
             <w:pPr>
@@ -667,7 +822,7 @@
         </w:tc>
         <w:tc>
           <w:tcPr>
-            <w:tcW w:w="613" w:type="pct"/>
+            <w:tcW w:w="625" w:type="pct"/>
           </w:tcPr>
           <w:p>
             <w:pPr>
@@ -700,13 +855,30 @@
         </w:tc>
         <w:tc>
           <w:tcPr>
-            <w:tcW w:w="626" w:type="pct"/>
-          </w:tcPr>
-          <w:p/>
-        </w:tc>
-        <w:tc>
-          <w:tcPr>
-            <w:tcW w:w="615" w:type="pct"/>
+            <w:tcW w:w="625" w:type="pct"/>
+          </w:tcPr>
+          <w:p>
+            <w:r>
+              <w:t>My tears have been my meat day and</w:t>
+            </w:r>
+          </w:p>
+          <w:p>
+            <w:r>
+              <w:t xml:space="preserve">night, while they daily say unto me, </w:t>
+            </w:r>
+            <w:proofErr w:type="gramStart"/>
+            <w:r>
+              <w:t>Where</w:t>
+            </w:r>
+            <w:proofErr w:type="gramEnd"/>
+            <w:r>
+              <w:t xml:space="preserve"> is now thy God?</w:t>
+            </w:r>
+          </w:p>
+        </w:tc>
+        <w:tc>
+          <w:tcPr>
+            <w:tcW w:w="625" w:type="pct"/>
           </w:tcPr>
           <w:p>
             <w:r>
@@ -716,17 +888,25 @@
         </w:tc>
         <w:tc>
           <w:tcPr>
-            <w:tcW w:w="621" w:type="pct"/>
-          </w:tcPr>
-          <w:p>
-            <w:r>
-              <w:t>My tears have been my bread day and night, while they daily said unto me, Where is now thy God?</w:t>
-            </w:r>
-          </w:p>
-        </w:tc>
-        <w:tc>
-          <w:tcPr>
-            <w:tcW w:w="632" w:type="pct"/>
+            <w:tcW w:w="625" w:type="pct"/>
+          </w:tcPr>
+          <w:p>
+            <w:r>
+              <w:t xml:space="preserve">My tears have been my bread day and night, while they daily said unto me, </w:t>
+            </w:r>
+            <w:proofErr w:type="gramStart"/>
+            <w:r>
+              <w:t>Where</w:t>
+            </w:r>
+            <w:proofErr w:type="gramEnd"/>
+            <w:r>
+              <w:t xml:space="preserve"> is now thy God?</w:t>
+            </w:r>
+          </w:p>
+        </w:tc>
+        <w:tc>
+          <w:tcPr>
+            <w:tcW w:w="625" w:type="pct"/>
           </w:tcPr>
           <w:p>
             <w:pPr>
@@ -756,7 +936,7 @@
         </w:tc>
         <w:tc>
           <w:tcPr>
-            <w:tcW w:w="632" w:type="pct"/>
+            <w:tcW w:w="625" w:type="pct"/>
           </w:tcPr>
           <w:p>
             <w:pPr>
@@ -764,13 +944,21 @@
             </w:pPr>
             <w:r>
               <w:lastRenderedPageBreak/>
-              <w:t>My tears have been bread to me day and night, while they daily said to me, Where is thy God?</w:t>
-            </w:r>
-          </w:p>
-        </w:tc>
-        <w:tc>
-          <w:tcPr>
-            <w:tcW w:w="632" w:type="pct"/>
+              <w:t xml:space="preserve">My tears have been </w:t>
+            </w:r>
+            <w:proofErr w:type="gramStart"/>
+            <w:r>
+              <w:t>bread</w:t>
+            </w:r>
+            <w:proofErr w:type="gramEnd"/>
+            <w:r>
+              <w:t xml:space="preserve"> to me day and night, while they daily said to me, Where is thy God?</w:t>
+            </w:r>
+          </w:p>
+        </w:tc>
+        <w:tc>
+          <w:tcPr>
+            <w:tcW w:w="625" w:type="pct"/>
           </w:tcPr>
           <w:p>
             <w:pPr>
@@ -823,15 +1011,22 @@
       <w:tr>
         <w:tc>
           <w:tcPr>
-            <w:tcW w:w="629" w:type="pct"/>
-          </w:tcPr>
-          <w:p>
-            <w:pPr>
-              <w:pStyle w:val="EnglishHangNoCoptic"/>
-            </w:pPr>
-            <w:r>
-              <w:lastRenderedPageBreak/>
-              <w:t>5 These things I remember, and pour out my soul within me.</w:t>
+            <w:tcW w:w="625" w:type="pct"/>
+          </w:tcPr>
+          <w:p>
+            <w:pPr>
+              <w:pStyle w:val="EnglishHangNoCoptic"/>
+            </w:pPr>
+            <w:r>
+              <w:t xml:space="preserve">5 These things I </w:t>
+            </w:r>
+            <w:proofErr w:type="gramStart"/>
+            <w:r>
+              <w:t>remember, and</w:t>
+            </w:r>
+            <w:proofErr w:type="gramEnd"/>
+            <w:r>
+              <w:t xml:space="preserve"> pour out my soul within me.</w:t>
             </w:r>
           </w:p>
           <w:p>
@@ -878,7 +1073,7 @@
         </w:tc>
         <w:tc>
           <w:tcPr>
-            <w:tcW w:w="613" w:type="pct"/>
+            <w:tcW w:w="625" w:type="pct"/>
           </w:tcPr>
           <w:p>
             <w:pPr>
@@ -888,10 +1083,18 @@
               <w:t xml:space="preserve">5 </w:t>
             </w:r>
             <w:r>
-              <w:t>I remember these things,</w:t>
-            </w:r>
-            <w:r>
-              <w:t xml:space="preserve"> and pour out my soul within me.</w:t>
+              <w:t xml:space="preserve">I remember these </w:t>
+            </w:r>
+            <w:proofErr w:type="gramStart"/>
+            <w:r>
+              <w:t>things,</w:t>
+            </w:r>
+            <w:r>
+              <w:t xml:space="preserve"> and</w:t>
+            </w:r>
+            <w:proofErr w:type="gramEnd"/>
+            <w:r>
+              <w:t xml:space="preserve"> pour out my soul within me.</w:t>
             </w:r>
           </w:p>
           <w:p>
@@ -964,13 +1167,32 @@
         </w:tc>
         <w:tc>
           <w:tcPr>
-            <w:tcW w:w="626" w:type="pct"/>
-          </w:tcPr>
-          <w:p/>
-        </w:tc>
-        <w:tc>
-          <w:tcPr>
-            <w:tcW w:w="615" w:type="pct"/>
+            <w:tcW w:w="625" w:type="pct"/>
+          </w:tcPr>
+          <w:p>
+            <w:r>
+              <w:t>Now when I think thereupon, I pour out my heart by myself;</w:t>
+            </w:r>
+          </w:p>
+          <w:p>
+            <w:r>
+              <w:t>for I went with the multitude, and brought them forth</w:t>
+            </w:r>
+          </w:p>
+          <w:p>
+            <w:r>
+              <w:t>into the house of God, in the voice of praise and thanksgiving,</w:t>
+            </w:r>
+          </w:p>
+          <w:p>
+            <w:r>
+              <w:t>among such as keep holy-day.</w:t>
+            </w:r>
+          </w:p>
+        </w:tc>
+        <w:tc>
+          <w:tcPr>
+            <w:tcW w:w="625" w:type="pct"/>
           </w:tcPr>
           <w:p>
             <w:r>
@@ -980,7 +1202,7 @@
         </w:tc>
         <w:tc>
           <w:tcPr>
-            <w:tcW w:w="621" w:type="pct"/>
+            <w:tcW w:w="625" w:type="pct"/>
           </w:tcPr>
           <w:p>
             <w:r>
@@ -996,7 +1218,7 @@
         </w:tc>
         <w:tc>
           <w:tcPr>
-            <w:tcW w:w="632" w:type="pct"/>
+            <w:tcW w:w="625" w:type="pct"/>
           </w:tcPr>
           <w:p>
             <w:pPr>
@@ -1041,7 +1263,7 @@
         </w:tc>
         <w:tc>
           <w:tcPr>
-            <w:tcW w:w="632" w:type="pct"/>
+            <w:tcW w:w="625" w:type="pct"/>
           </w:tcPr>
           <w:p>
             <w:pPr>
@@ -1054,7 +1276,7 @@
         </w:tc>
         <w:tc>
           <w:tcPr>
-            <w:tcW w:w="632" w:type="pct"/>
+            <w:tcW w:w="625" w:type="pct"/>
           </w:tcPr>
           <w:p>
             <w:pPr>
@@ -1130,7 +1352,7 @@
       <w:tr>
         <w:tc>
           <w:tcPr>
-            <w:tcW w:w="629" w:type="pct"/>
+            <w:tcW w:w="625" w:type="pct"/>
           </w:tcPr>
           <w:p>
             <w:pPr>
@@ -1175,7 +1397,7 @@
         </w:tc>
         <w:tc>
           <w:tcPr>
-            <w:tcW w:w="613" w:type="pct"/>
+            <w:tcW w:w="625" w:type="pct"/>
           </w:tcPr>
           <w:p>
             <w:pPr>
@@ -1253,19 +1475,36 @@
             <w:pPr>
               <w:pStyle w:val="EngIndEnd"/>
             </w:pPr>
-            <w:bookmarkStart w:id="0" w:name="_GoBack"/>
-            <w:bookmarkEnd w:id="0"/>
-          </w:p>
-        </w:tc>
-        <w:tc>
-          <w:tcPr>
-            <w:tcW w:w="626" w:type="pct"/>
-          </w:tcPr>
-          <w:p/>
-        </w:tc>
-        <w:tc>
-          <w:tcPr>
-            <w:tcW w:w="615" w:type="pct"/>
+          </w:p>
+        </w:tc>
+        <w:tc>
+          <w:tcPr>
+            <w:tcW w:w="625" w:type="pct"/>
+          </w:tcPr>
+          <w:p>
+            <w:r>
+              <w:t>Why art thou so full of</w:t>
+            </w:r>
+          </w:p>
+          <w:p>
+            <w:r>
+              <w:t>heaviness, O my soul? and why art thou so disquieted within</w:t>
+            </w:r>
+          </w:p>
+          <w:p>
+            <w:r>
+              <w:t>me? Put thy trust in God; for I will give him thanks for the</w:t>
+            </w:r>
+          </w:p>
+          <w:p>
+            <w:r>
+              <w:t>help of his countenance.</w:t>
+            </w:r>
+          </w:p>
+        </w:tc>
+        <w:tc>
+          <w:tcPr>
+            <w:tcW w:w="625" w:type="pct"/>
           </w:tcPr>
           <w:p>
             <w:r>
@@ -1280,7 +1519,7 @@
         </w:tc>
         <w:tc>
           <w:tcPr>
-            <w:tcW w:w="621" w:type="pct"/>
+            <w:tcW w:w="625" w:type="pct"/>
           </w:tcPr>
           <w:p>
             <w:r>
@@ -1290,15 +1529,20 @@
         </w:tc>
         <w:tc>
           <w:tcPr>
-            <w:tcW w:w="632" w:type="pct"/>
-          </w:tcPr>
-          <w:p>
-            <w:pPr>
-              <w:pStyle w:val="EngIndEnd"/>
-            </w:pPr>
-            <w:r>
-              <w:t>Why are you deeply grieved, O my soul,</w:t>
-            </w:r>
+            <w:tcW w:w="625" w:type="pct"/>
+          </w:tcPr>
+          <w:p>
+            <w:pPr>
+              <w:pStyle w:val="EngIndEnd"/>
+            </w:pPr>
+            <w:r>
+              <w:t xml:space="preserve">Why are you deeply grieved, O my </w:t>
+            </w:r>
+            <w:proofErr w:type="gramStart"/>
+            <w:r>
+              <w:t>soul,</w:t>
+            </w:r>
+            <w:proofErr w:type="gramEnd"/>
           </w:p>
           <w:p>
             <w:pPr>
@@ -1327,7 +1571,7 @@
         </w:tc>
         <w:tc>
           <w:tcPr>
-            <w:tcW w:w="632" w:type="pct"/>
+            <w:tcW w:w="625" w:type="pct"/>
           </w:tcPr>
           <w:p>
             <w:pPr>
@@ -1340,7 +1584,7 @@
         </w:tc>
         <w:tc>
           <w:tcPr>
-            <w:tcW w:w="632" w:type="pct"/>
+            <w:tcW w:w="625" w:type="pct"/>
           </w:tcPr>
           <w:p>
             <w:pPr>
@@ -1439,7 +1683,7 @@
       <w:tr>
         <w:tc>
           <w:tcPr>
-            <w:tcW w:w="629" w:type="pct"/>
+            <w:tcW w:w="625" w:type="pct"/>
           </w:tcPr>
           <w:p>
             <w:pPr>
@@ -1455,7 +1699,14 @@
             </w:pPr>
             <w:r>
               <w:tab/>
-              <w:t xml:space="preserve">Therefore I will remember </w:t>
+            </w:r>
+            <w:proofErr w:type="gramStart"/>
+            <w:r>
+              <w:t>Therefore</w:t>
+            </w:r>
+            <w:proofErr w:type="gramEnd"/>
+            <w:r>
+              <w:t xml:space="preserve"> I will remember </w:t>
             </w:r>
             <w:r>
               <w:t>You</w:t>
@@ -1477,18 +1728,26 @@
             <w:r>
               <w:lastRenderedPageBreak/>
               <w:tab/>
-              <w:t>and the Hermons, from the small mountain.</w:t>
-            </w:r>
-          </w:p>
-          <w:p>
-            <w:pPr>
-              <w:pStyle w:val="EnglishHangNoCoptic"/>
-            </w:pPr>
-          </w:p>
-        </w:tc>
-        <w:tc>
-          <w:tcPr>
-            <w:tcW w:w="613" w:type="pct"/>
+              <w:t xml:space="preserve">and the </w:t>
+            </w:r>
+            <w:proofErr w:type="spellStart"/>
+            <w:r>
+              <w:t>Hermons</w:t>
+            </w:r>
+            <w:proofErr w:type="spellEnd"/>
+            <w:r>
+              <w:t>, from the small mountain.</w:t>
+            </w:r>
+          </w:p>
+          <w:p>
+            <w:pPr>
+              <w:pStyle w:val="EnglishHangNoCoptic"/>
+            </w:pPr>
+          </w:p>
+        </w:tc>
+        <w:tc>
+          <w:tcPr>
+            <w:tcW w:w="625" w:type="pct"/>
           </w:tcPr>
           <w:p>
             <w:pPr>
@@ -1505,10 +1764,17 @@
             </w:pPr>
             <w:r>
               <w:tab/>
+            </w:r>
+            <w:proofErr w:type="gramStart"/>
+            <w:r>
               <w:t>t</w:t>
             </w:r>
             <w:r>
-              <w:t xml:space="preserve">herefore I will remember </w:t>
+              <w:t>herefore</w:t>
+            </w:r>
+            <w:proofErr w:type="gramEnd"/>
+            <w:r>
+              <w:t xml:space="preserve"> I will remember </w:t>
             </w:r>
             <w:r>
               <w:t>You</w:t>
@@ -1547,42 +1813,91 @@
         </w:tc>
         <w:tc>
           <w:tcPr>
-            <w:tcW w:w="626" w:type="pct"/>
-          </w:tcPr>
-          <w:p/>
-        </w:tc>
-        <w:tc>
-          <w:tcPr>
-            <w:tcW w:w="615" w:type="pct"/>
-          </w:tcPr>
-          <w:p>
-            <w:r>
-              <w:t xml:space="preserve">Within me my soul hath been troubled; therefore will I remember </w:t>
-            </w:r>
+            <w:tcW w:w="625" w:type="pct"/>
+          </w:tcPr>
+          <w:p>
             <w:r>
               <w:lastRenderedPageBreak/>
-              <w:t>Thee from the land of Jordan and Hermoniem, from the little mountain.</w:t>
-            </w:r>
-          </w:p>
-        </w:tc>
-        <w:tc>
-          <w:tcPr>
-            <w:tcW w:w="621" w:type="pct"/>
-          </w:tcPr>
+              <w:t xml:space="preserve">My God, my soul is vexed within me; </w:t>
+            </w:r>
+            <w:proofErr w:type="gramStart"/>
+            <w:r>
+              <w:t>therefore</w:t>
+            </w:r>
+            <w:proofErr w:type="gramEnd"/>
+            <w:r>
+              <w:t xml:space="preserve"> will I remember</w:t>
+            </w:r>
+          </w:p>
           <w:p>
             <w:r>
               <w:lastRenderedPageBreak/>
-              <w:t xml:space="preserve">My soul is vexed within me; therefore will I remember Thee from the land </w:t>
-            </w:r>
+              <w:t>thee concerning the land of Jordan, and the little</w:t>
+            </w:r>
+          </w:p>
+          <w:p>
+            <w:r>
+              <w:t>hill of Hermon.</w:t>
+            </w:r>
+          </w:p>
+        </w:tc>
+        <w:tc>
+          <w:tcPr>
+            <w:tcW w:w="625" w:type="pct"/>
+          </w:tcPr>
+          <w:p>
             <w:r>
               <w:lastRenderedPageBreak/>
-              <w:t>of Jordan and Hermon, from the little hill.</w:t>
-            </w:r>
-          </w:p>
-        </w:tc>
-        <w:tc>
-          <w:tcPr>
-            <w:tcW w:w="632" w:type="pct"/>
+              <w:t xml:space="preserve">Within me my soul hath been troubled; </w:t>
+            </w:r>
+            <w:proofErr w:type="gramStart"/>
+            <w:r>
+              <w:t>therefore</w:t>
+            </w:r>
+            <w:proofErr w:type="gramEnd"/>
+            <w:r>
+              <w:t xml:space="preserve"> will I remember </w:t>
+            </w:r>
+            <w:r>
+              <w:lastRenderedPageBreak/>
+              <w:t xml:space="preserve">Thee from the land of Jordan and </w:t>
+            </w:r>
+            <w:proofErr w:type="spellStart"/>
+            <w:r>
+              <w:t>Hermoniem</w:t>
+            </w:r>
+            <w:proofErr w:type="spellEnd"/>
+            <w:r>
+              <w:t>, from the little mountain.</w:t>
+            </w:r>
+          </w:p>
+        </w:tc>
+        <w:tc>
+          <w:tcPr>
+            <w:tcW w:w="625" w:type="pct"/>
+          </w:tcPr>
+          <w:p>
+            <w:r>
+              <w:lastRenderedPageBreak/>
+              <w:t xml:space="preserve">My soul is vexed within me; </w:t>
+            </w:r>
+            <w:proofErr w:type="gramStart"/>
+            <w:r>
+              <w:t>therefore</w:t>
+            </w:r>
+            <w:proofErr w:type="gramEnd"/>
+            <w:r>
+              <w:t xml:space="preserve"> will I remember Thee from the land of </w:t>
+            </w:r>
+            <w:r>
+              <w:lastRenderedPageBreak/>
+              <w:t>Jordan and Hermon, from the little hill.</w:t>
+            </w:r>
+          </w:p>
+        </w:tc>
+        <w:tc>
+          <w:tcPr>
+            <w:tcW w:w="625" w:type="pct"/>
           </w:tcPr>
           <w:p>
             <w:pPr>
@@ -1597,17 +1912,30 @@
             <w:pPr>
               <w:pStyle w:val="EngIndEnd"/>
             </w:pPr>
+            <w:proofErr w:type="gramStart"/>
             <w:r>
               <w:lastRenderedPageBreak/>
-              <w:t>therefore I shall remember you</w:t>
-            </w:r>
-          </w:p>
-          <w:p>
-            <w:pPr>
-              <w:pStyle w:val="EngIndEnd"/>
-            </w:pPr>
-            <w:r>
-              <w:t>from a land of Jordan and Hermoniim,</w:t>
+              <w:t>therefore</w:t>
+            </w:r>
+            <w:proofErr w:type="gramEnd"/>
+            <w:r>
+              <w:t xml:space="preserve"> I shall remember you</w:t>
+            </w:r>
+          </w:p>
+          <w:p>
+            <w:pPr>
+              <w:pStyle w:val="EngIndEnd"/>
+            </w:pPr>
+            <w:r>
+              <w:t xml:space="preserve">from a land of Jordan and </w:t>
+            </w:r>
+            <w:proofErr w:type="spellStart"/>
+            <w:r>
+              <w:t>Hermoniim</w:t>
+            </w:r>
+            <w:proofErr w:type="spellEnd"/>
+            <w:r>
+              <w:t>,</w:t>
             </w:r>
           </w:p>
           <w:p>
@@ -1621,7 +1949,7 @@
         </w:tc>
         <w:tc>
           <w:tcPr>
-            <w:tcW w:w="632" w:type="pct"/>
+            <w:tcW w:w="625" w:type="pct"/>
           </w:tcPr>
           <w:p>
             <w:pPr>
@@ -1629,17 +1957,33 @@
             </w:pPr>
             <w:r>
               <w:lastRenderedPageBreak/>
-              <w:t xml:space="preserve">O my God, my soul has been troubled within me: therefore will I </w:t>
+              <w:t xml:space="preserve">O my God, my soul has been troubled within me: </w:t>
+            </w:r>
+            <w:proofErr w:type="gramStart"/>
+            <w:r>
+              <w:t>therefore</w:t>
+            </w:r>
+            <w:proofErr w:type="gramEnd"/>
+            <w:r>
+              <w:t xml:space="preserve"> will I </w:t>
             </w:r>
             <w:r>
               <w:lastRenderedPageBreak/>
-              <w:t>remember thee from the land of Jordan, and of the Ermonites, from the little hill.</w:t>
-            </w:r>
-          </w:p>
-        </w:tc>
-        <w:tc>
-          <w:tcPr>
-            <w:tcW w:w="632" w:type="pct"/>
+              <w:t xml:space="preserve">remember thee from the land of Jordan, and of the </w:t>
+            </w:r>
+            <w:proofErr w:type="spellStart"/>
+            <w:r>
+              <w:t>Ermonites</w:t>
+            </w:r>
+            <w:proofErr w:type="spellEnd"/>
+            <w:r>
+              <w:t>, from the little hill.</w:t>
+            </w:r>
+          </w:p>
+        </w:tc>
+        <w:tc>
+          <w:tcPr>
+            <w:tcW w:w="625" w:type="pct"/>
           </w:tcPr>
           <w:p>
             <w:pPr>
@@ -1677,15 +2021,27 @@
                 <w:shd w:val="clear" w:color="auto" w:fill="FFFFFF"/>
               </w:rPr>
             </w:pPr>
-            <w:r>
-              <w:rPr>
-                <w:rFonts w:ascii="Tahoma" w:eastAsia="Times New Roman" w:hAnsi="Tahoma" w:cs="Tahoma"/>
-                <w:color w:val="2E1308"/>
-                <w:sz w:val="24"/>
-                <w:szCs w:val="24"/>
-                <w:shd w:val="clear" w:color="auto" w:fill="FFFFFF"/>
-              </w:rPr>
-              <w:t>Therefore I will remember You</w:t>
+            <w:proofErr w:type="gramStart"/>
+            <w:r>
+              <w:rPr>
+                <w:rFonts w:ascii="Tahoma" w:eastAsia="Times New Roman" w:hAnsi="Tahoma" w:cs="Tahoma"/>
+                <w:color w:val="2E1308"/>
+                <w:sz w:val="24"/>
+                <w:szCs w:val="24"/>
+                <w:shd w:val="clear" w:color="auto" w:fill="FFFFFF"/>
+              </w:rPr>
+              <w:t>Therefore</w:t>
+            </w:r>
+            <w:proofErr w:type="gramEnd"/>
+            <w:r>
+              <w:rPr>
+                <w:rFonts w:ascii="Tahoma" w:eastAsia="Times New Roman" w:hAnsi="Tahoma" w:cs="Tahoma"/>
+                <w:color w:val="2E1308"/>
+                <w:sz w:val="24"/>
+                <w:szCs w:val="24"/>
+                <w:shd w:val="clear" w:color="auto" w:fill="FFFFFF"/>
+              </w:rPr>
+              <w:t xml:space="preserve"> I will remember You</w:t>
             </w:r>
           </w:p>
           <w:p>
@@ -1708,18 +2064,8 @@
                 <w:szCs w:val="24"/>
                 <w:shd w:val="clear" w:color="auto" w:fill="FFFFFF"/>
               </w:rPr>
-              <w:t xml:space="preserve">From the land of the Jordan and </w:t>
-            </w:r>
-            <w:r>
-              <w:rPr>
-                <w:rFonts w:ascii="Tahoma" w:eastAsia="Times New Roman" w:hAnsi="Tahoma" w:cs="Tahoma"/>
-                <w:color w:val="2E1308"/>
-                <w:sz w:val="24"/>
-                <w:szCs w:val="24"/>
-                <w:shd w:val="clear" w:color="auto" w:fill="FFFFFF"/>
-              </w:rPr>
               <w:lastRenderedPageBreak/>
-              <w:t>Hermon,</w:t>
+              <w:t>From the land of the Jordan and Hermon,</w:t>
             </w:r>
           </w:p>
           <w:p>
@@ -1750,7 +2096,7 @@
       <w:tr>
         <w:tc>
           <w:tcPr>
-            <w:tcW w:w="629" w:type="pct"/>
+            <w:tcW w:w="625" w:type="pct"/>
           </w:tcPr>
           <w:p>
             <w:pPr>
@@ -1796,7 +2142,7 @@
         </w:tc>
         <w:tc>
           <w:tcPr>
-            <w:tcW w:w="613" w:type="pct"/>
+            <w:tcW w:w="625" w:type="pct"/>
           </w:tcPr>
           <w:p>
             <w:pPr>
@@ -1847,33 +2193,79 @@
         </w:tc>
         <w:tc>
           <w:tcPr>
-            <w:tcW w:w="626" w:type="pct"/>
-          </w:tcPr>
-          <w:p/>
-        </w:tc>
-        <w:tc>
-          <w:tcPr>
-            <w:tcW w:w="615" w:type="pct"/>
-          </w:tcPr>
-          <w:p>
-            <w:r>
-              <w:t>Deep caleth unto deep, at the voice of  Thy cataracts; all Thy billows and Thy waves have passed over me.</w:t>
-            </w:r>
-          </w:p>
-        </w:tc>
-        <w:tc>
-          <w:tcPr>
-            <w:tcW w:w="621" w:type="pct"/>
-          </w:tcPr>
-          <w:p>
-            <w:r>
-              <w:t>Deep unto deep calleth at the voice of Thy water-floods; all Thy billows and Thy waves are gone over me.</w:t>
-            </w:r>
-          </w:p>
-        </w:tc>
-        <w:tc>
-          <w:tcPr>
-            <w:tcW w:w="632" w:type="pct"/>
+            <w:tcW w:w="625" w:type="pct"/>
+          </w:tcPr>
+          <w:p>
+            <w:r>
+              <w:t xml:space="preserve">One deep </w:t>
+            </w:r>
+            <w:proofErr w:type="spellStart"/>
+            <w:r>
+              <w:t>calleth</w:t>
+            </w:r>
+            <w:proofErr w:type="spellEnd"/>
+            <w:r>
+              <w:t xml:space="preserve"> another, because of the</w:t>
+            </w:r>
+          </w:p>
+          <w:p>
+            <w:r>
+              <w:t>noise of the water-pipes; all thy waves and storms are gone</w:t>
+            </w:r>
+          </w:p>
+          <w:p>
+            <w:r>
+              <w:t>over me.</w:t>
+            </w:r>
+          </w:p>
+        </w:tc>
+        <w:tc>
+          <w:tcPr>
+            <w:tcW w:w="625" w:type="pct"/>
+          </w:tcPr>
+          <w:p>
+            <w:r>
+              <w:t xml:space="preserve">Deep </w:t>
+            </w:r>
+            <w:proofErr w:type="spellStart"/>
+            <w:r>
+              <w:t>caleth</w:t>
+            </w:r>
+            <w:proofErr w:type="spellEnd"/>
+            <w:r>
+              <w:t xml:space="preserve"> unto deep, at the voice </w:t>
+            </w:r>
+            <w:proofErr w:type="gramStart"/>
+            <w:r>
+              <w:t>of  Thy</w:t>
+            </w:r>
+            <w:proofErr w:type="gramEnd"/>
+            <w:r>
+              <w:t xml:space="preserve"> cataracts; all Thy billows and Thy waves have passed over me.</w:t>
+            </w:r>
+          </w:p>
+        </w:tc>
+        <w:tc>
+          <w:tcPr>
+            <w:tcW w:w="625" w:type="pct"/>
+          </w:tcPr>
+          <w:p>
+            <w:r>
+              <w:t xml:space="preserve">Deep unto deep </w:t>
+            </w:r>
+            <w:proofErr w:type="spellStart"/>
+            <w:r>
+              <w:t>calleth</w:t>
+            </w:r>
+            <w:proofErr w:type="spellEnd"/>
+            <w:r>
+              <w:t xml:space="preserve"> at the voice of Thy water-floods; all Thy billows and Thy waves are gone over me.</w:t>
+            </w:r>
+          </w:p>
+        </w:tc>
+        <w:tc>
+          <w:tcPr>
+            <w:tcW w:w="625" w:type="pct"/>
           </w:tcPr>
           <w:p>
             <w:pPr>
@@ -1910,7 +2302,7 @@
         </w:tc>
         <w:tc>
           <w:tcPr>
-            <w:tcW w:w="632" w:type="pct"/>
+            <w:tcW w:w="625" w:type="pct"/>
           </w:tcPr>
           <w:p>
             <w:pPr>
@@ -1923,7 +2315,7 @@
         </w:tc>
         <w:tc>
           <w:tcPr>
-            <w:tcW w:w="632" w:type="pct"/>
+            <w:tcW w:w="625" w:type="pct"/>
           </w:tcPr>
           <w:p>
             <w:pPr>
@@ -1976,7 +2368,7 @@
       <w:tr>
         <w:tc>
           <w:tcPr>
-            <w:tcW w:w="629" w:type="pct"/>
+            <w:tcW w:w="625" w:type="pct"/>
           </w:tcPr>
           <w:p>
             <w:pPr>
@@ -2012,7 +2404,7 @@
         </w:tc>
         <w:tc>
           <w:tcPr>
-            <w:tcW w:w="613" w:type="pct"/>
+            <w:tcW w:w="625" w:type="pct"/>
           </w:tcPr>
           <w:p>
             <w:pPr>
@@ -2048,13 +2440,27 @@
         </w:tc>
         <w:tc>
           <w:tcPr>
-            <w:tcW w:w="626" w:type="pct"/>
-          </w:tcPr>
-          <w:p/>
-        </w:tc>
-        <w:tc>
-          <w:tcPr>
-            <w:tcW w:w="615" w:type="pct"/>
+            <w:tcW w:w="625" w:type="pct"/>
+          </w:tcPr>
+          <w:p>
+            <w:r>
+              <w:t>The Lord hath granted his loving-kindness in the</w:t>
+            </w:r>
+          </w:p>
+          <w:p>
+            <w:r>
+              <w:t>daytime; and in the night-season did I sing of him, and made</w:t>
+            </w:r>
+          </w:p>
+          <w:p>
+            <w:r>
+              <w:t>my prayer unto the God of my life</w:t>
+            </w:r>
+          </w:p>
+        </w:tc>
+        <w:tc>
+          <w:tcPr>
+            <w:tcW w:w="625" w:type="pct"/>
           </w:tcPr>
           <w:p>
             <w:r>
@@ -2064,7 +2470,7 @@
         </w:tc>
         <w:tc>
           <w:tcPr>
-            <w:tcW w:w="621" w:type="pct"/>
+            <w:tcW w:w="625" w:type="pct"/>
           </w:tcPr>
           <w:p>
             <w:r>
@@ -2074,7 +2480,7 @@
         </w:tc>
         <w:tc>
           <w:tcPr>
-            <w:tcW w:w="632" w:type="pct"/>
+            <w:tcW w:w="625" w:type="pct"/>
           </w:tcPr>
           <w:p>
             <w:pPr>
@@ -2103,7 +2509,7 @@
         </w:tc>
         <w:tc>
           <w:tcPr>
-            <w:tcW w:w="632" w:type="pct"/>
+            <w:tcW w:w="625" w:type="pct"/>
           </w:tcPr>
           <w:p>
             <w:pPr>
@@ -2113,13 +2519,21 @@
               <w:t>B</w:t>
             </w:r>
             <w:r>
-              <w:t>y day the Lord will command his mercy, and manifest it by night: with me is prayer to the God of my life.</w:t>
-            </w:r>
-          </w:p>
-        </w:tc>
-        <w:tc>
-          <w:tcPr>
-            <w:tcW w:w="632" w:type="pct"/>
+              <w:t xml:space="preserve">y day the Lord will command his </w:t>
+            </w:r>
+            <w:proofErr w:type="gramStart"/>
+            <w:r>
+              <w:t>mercy, and</w:t>
+            </w:r>
+            <w:proofErr w:type="gramEnd"/>
+            <w:r>
+              <w:t xml:space="preserve"> manifest it by night: with me is prayer to the God of my life.</w:t>
+            </w:r>
+          </w:p>
+        </w:tc>
+        <w:tc>
+          <w:tcPr>
+            <w:tcW w:w="625" w:type="pct"/>
           </w:tcPr>
           <w:p>
             <w:pPr>
@@ -2195,7 +2609,7 @@
       <w:tr>
         <w:tc>
           <w:tcPr>
-            <w:tcW w:w="629" w:type="pct"/>
+            <w:tcW w:w="625" w:type="pct"/>
           </w:tcPr>
           <w:p>
             <w:pPr>
@@ -2258,7 +2672,7 @@
         </w:tc>
         <w:tc>
           <w:tcPr>
-            <w:tcW w:w="613" w:type="pct"/>
+            <w:tcW w:w="625" w:type="pct"/>
           </w:tcPr>
           <w:p>
             <w:pPr>
@@ -2327,33 +2741,84 @@
         </w:tc>
         <w:tc>
           <w:tcPr>
-            <w:tcW w:w="626" w:type="pct"/>
-          </w:tcPr>
-          <w:p/>
-        </w:tc>
-        <w:tc>
-          <w:tcPr>
-            <w:tcW w:w="615" w:type="pct"/>
-          </w:tcPr>
-          <w:p>
-            <w:r>
-              <w:t>I will say unto God: Thou art my helper. Why hast Thou forgotten me? And wherefore go I with downcast face whilst mine enemy afflicteth me?</w:t>
-            </w:r>
-          </w:p>
-        </w:tc>
-        <w:tc>
-          <w:tcPr>
-            <w:tcW w:w="621" w:type="pct"/>
-          </w:tcPr>
-          <w:p>
-            <w:r>
-              <w:t>I will say unto God, Thou art my helper, why hast Thou forgotten me? Why go I thus mournfully, while the enemy oppresseth me?</w:t>
-            </w:r>
-          </w:p>
-        </w:tc>
-        <w:tc>
-          <w:tcPr>
-            <w:tcW w:w="632" w:type="pct"/>
+            <w:tcW w:w="625" w:type="pct"/>
+          </w:tcPr>
+          <w:p>
+            <w:r>
+              <w:t xml:space="preserve">I will say unto the God of my strength, </w:t>
+            </w:r>
+            <w:proofErr w:type="gramStart"/>
+            <w:r>
+              <w:t>Why</w:t>
+            </w:r>
+            <w:proofErr w:type="gramEnd"/>
+            <w:r>
+              <w:t xml:space="preserve"> hast thou forgotten</w:t>
+            </w:r>
+          </w:p>
+          <w:p>
+            <w:r>
+              <w:t xml:space="preserve">me? why go I thus heavily, while the enemy </w:t>
+            </w:r>
+            <w:proofErr w:type="spellStart"/>
+            <w:r>
+              <w:t>oppresseth</w:t>
+            </w:r>
+            <w:proofErr w:type="spellEnd"/>
+          </w:p>
+          <w:p>
+            <w:r>
+              <w:t>me?</w:t>
+            </w:r>
+          </w:p>
+        </w:tc>
+        <w:tc>
+          <w:tcPr>
+            <w:tcW w:w="625" w:type="pct"/>
+          </w:tcPr>
+          <w:p>
+            <w:r>
+              <w:t xml:space="preserve">I will say unto God: Thou art my helper. Why hast Thou forgotten me? And wherefore go I with downcast face whilst mine enemy </w:t>
+            </w:r>
+            <w:proofErr w:type="spellStart"/>
+            <w:r>
+              <w:t>afflicteth</w:t>
+            </w:r>
+            <w:proofErr w:type="spellEnd"/>
+            <w:r>
+              <w:t xml:space="preserve"> me?</w:t>
+            </w:r>
+          </w:p>
+        </w:tc>
+        <w:tc>
+          <w:tcPr>
+            <w:tcW w:w="625" w:type="pct"/>
+          </w:tcPr>
+          <w:p>
+            <w:r>
+              <w:t xml:space="preserve">I will say unto God, </w:t>
+            </w:r>
+            <w:proofErr w:type="gramStart"/>
+            <w:r>
+              <w:t>Thou</w:t>
+            </w:r>
+            <w:proofErr w:type="gramEnd"/>
+            <w:r>
+              <w:t xml:space="preserve"> art my helper, why hast Thou forgotten me? Why go I thus mournfully, while the enemy </w:t>
+            </w:r>
+            <w:proofErr w:type="spellStart"/>
+            <w:r>
+              <w:t>oppresseth</w:t>
+            </w:r>
+            <w:proofErr w:type="spellEnd"/>
+            <w:r>
+              <w:t xml:space="preserve"> me?</w:t>
+            </w:r>
+          </w:p>
+        </w:tc>
+        <w:tc>
+          <w:tcPr>
+            <w:tcW w:w="625" w:type="pct"/>
           </w:tcPr>
           <w:p>
             <w:pPr>
@@ -2391,7 +2856,7 @@
         </w:tc>
         <w:tc>
           <w:tcPr>
-            <w:tcW w:w="632" w:type="pct"/>
+            <w:tcW w:w="625" w:type="pct"/>
           </w:tcPr>
           <w:p>
             <w:pPr>
@@ -2399,13 +2864,21 @@
             </w:pPr>
             <w:r>
               <w:lastRenderedPageBreak/>
-              <w:t>I will say to God, Thou art my helper; why hast thou forgotten me? wherefore do I go sad of countenance, while the enemy oppresses me?</w:t>
-            </w:r>
-          </w:p>
-        </w:tc>
-        <w:tc>
-          <w:tcPr>
-            <w:tcW w:w="632" w:type="pct"/>
+              <w:t xml:space="preserve">I will say to God, </w:t>
+            </w:r>
+            <w:proofErr w:type="gramStart"/>
+            <w:r>
+              <w:t>Thou</w:t>
+            </w:r>
+            <w:proofErr w:type="gramEnd"/>
+            <w:r>
+              <w:t xml:space="preserve"> art my helper; why hast thou forgotten me? wherefore do I go sad of countenance, while the enemy oppresses me?</w:t>
+            </w:r>
+          </w:p>
+        </w:tc>
+        <w:tc>
+          <w:tcPr>
+            <w:tcW w:w="625" w:type="pct"/>
           </w:tcPr>
           <w:p>
             <w:pPr>
@@ -2481,14 +2954,13 @@
       <w:tr>
         <w:tc>
           <w:tcPr>
-            <w:tcW w:w="629" w:type="pct"/>
-          </w:tcPr>
-          <w:p>
-            <w:pPr>
-              <w:pStyle w:val="EnglishHangNoCoptic"/>
-            </w:pPr>
-            <w:r>
-              <w:lastRenderedPageBreak/>
+            <w:tcW w:w="625" w:type="pct"/>
+          </w:tcPr>
+          <w:p>
+            <w:pPr>
+              <w:pStyle w:val="EnglishHangNoCoptic"/>
+            </w:pPr>
+            <w:r>
               <w:t>11 As if crushing my bones my enemies taunt me</w:t>
             </w:r>
           </w:p>
@@ -2509,7 +2981,7 @@
         </w:tc>
         <w:tc>
           <w:tcPr>
-            <w:tcW w:w="613" w:type="pct"/>
+            <w:tcW w:w="625" w:type="pct"/>
           </w:tcPr>
           <w:p>
             <w:pPr>
@@ -2547,13 +3019,40 @@
         </w:tc>
         <w:tc>
           <w:tcPr>
-            <w:tcW w:w="626" w:type="pct"/>
-          </w:tcPr>
-          <w:p/>
-        </w:tc>
-        <w:tc>
-          <w:tcPr>
-            <w:tcW w:w="615" w:type="pct"/>
+            <w:tcW w:w="625" w:type="pct"/>
+          </w:tcPr>
+          <w:p>
+            <w:r>
+              <w:t>My bones are smitten asunder as with a sword,</w:t>
+            </w:r>
+          </w:p>
+          <w:p>
+            <w:r>
+              <w:t>while mine enemies that trouble me cast me in the teeth;</w:t>
+            </w:r>
+          </w:p>
+          <w:p>
+            <w:r>
+              <w:t xml:space="preserve">namely, while they say daily unto me, </w:t>
+            </w:r>
+            <w:proofErr w:type="gramStart"/>
+            <w:r>
+              <w:t>Where</w:t>
+            </w:r>
+            <w:proofErr w:type="gramEnd"/>
+            <w:r>
+              <w:t xml:space="preserve"> is now thy</w:t>
+            </w:r>
+          </w:p>
+          <w:p>
+            <w:r>
+              <w:t>God?</w:t>
+            </w:r>
+          </w:p>
+        </w:tc>
+        <w:tc>
+          <w:tcPr>
+            <w:tcW w:w="625" w:type="pct"/>
           </w:tcPr>
           <w:p>
             <w:r>
@@ -2563,17 +3062,25 @@
         </w:tc>
         <w:tc>
           <w:tcPr>
-            <w:tcW w:w="621" w:type="pct"/>
-          </w:tcPr>
-          <w:p>
-            <w:r>
-              <w:t>While my bones were broken, mine enemies reproached me, whilst they said daily unto me, Where is now thy God?</w:t>
-            </w:r>
-          </w:p>
-        </w:tc>
-        <w:tc>
-          <w:tcPr>
-            <w:tcW w:w="632" w:type="pct"/>
+            <w:tcW w:w="625" w:type="pct"/>
+          </w:tcPr>
+          <w:p>
+            <w:r>
+              <w:t xml:space="preserve">While my bones were broken, mine enemies reproached me, whilst they said daily unto me, </w:t>
+            </w:r>
+            <w:proofErr w:type="gramStart"/>
+            <w:r>
+              <w:t>Where</w:t>
+            </w:r>
+            <w:proofErr w:type="gramEnd"/>
+            <w:r>
+              <w:t xml:space="preserve"> is now thy God?</w:t>
+            </w:r>
+          </w:p>
+        </w:tc>
+        <w:tc>
+          <w:tcPr>
+            <w:tcW w:w="625" w:type="pct"/>
           </w:tcPr>
           <w:p>
             <w:pPr>
@@ -2610,20 +3117,28 @@
         </w:tc>
         <w:tc>
           <w:tcPr>
-            <w:tcW w:w="632" w:type="pct"/>
-          </w:tcPr>
-          <w:p>
-            <w:pPr>
-              <w:pStyle w:val="EngIndEnd"/>
-            </w:pPr>
-            <w:r>
-              <w:t>While my bones were breaking, they that afflicted me reproached me; while they said to me daily, Where is thy God?</w:t>
-            </w:r>
-          </w:p>
-        </w:tc>
-        <w:tc>
-          <w:tcPr>
-            <w:tcW w:w="632" w:type="pct"/>
+            <w:tcW w:w="625" w:type="pct"/>
+          </w:tcPr>
+          <w:p>
+            <w:pPr>
+              <w:pStyle w:val="EngIndEnd"/>
+            </w:pPr>
+            <w:r>
+              <w:t xml:space="preserve">While my bones were breaking, they that afflicted me reproached me; while they said to me daily, </w:t>
+            </w:r>
+            <w:proofErr w:type="gramStart"/>
+            <w:r>
+              <w:t>Where</w:t>
+            </w:r>
+            <w:proofErr w:type="gramEnd"/>
+            <w:r>
+              <w:t xml:space="preserve"> is thy God?</w:t>
+            </w:r>
+          </w:p>
+        </w:tc>
+        <w:tc>
+          <w:tcPr>
+            <w:tcW w:w="625" w:type="pct"/>
           </w:tcPr>
           <w:p>
             <w:pPr>
@@ -2676,7 +3191,7 @@
       <w:tr>
         <w:tc>
           <w:tcPr>
-            <w:tcW w:w="629" w:type="pct"/>
+            <w:tcW w:w="625" w:type="pct"/>
           </w:tcPr>
           <w:p>
             <w:pPr>
@@ -2721,7 +3236,7 @@
         </w:tc>
         <w:tc>
           <w:tcPr>
-            <w:tcW w:w="613" w:type="pct"/>
+            <w:tcW w:w="625" w:type="pct"/>
           </w:tcPr>
           <w:p>
             <w:pPr>
@@ -2794,13 +3309,42 @@
         </w:tc>
         <w:tc>
           <w:tcPr>
-            <w:tcW w:w="626" w:type="pct"/>
-          </w:tcPr>
-          <w:p/>
-        </w:tc>
-        <w:tc>
-          <w:tcPr>
-            <w:tcW w:w="615" w:type="pct"/>
+            <w:tcW w:w="625" w:type="pct"/>
+          </w:tcPr>
+          <w:p>
+            <w:r>
+              <w:t>Why art thou so vexed, O my soul? and why art thou</w:t>
+            </w:r>
+          </w:p>
+          <w:p>
+            <w:proofErr w:type="gramStart"/>
+            <w:r>
+              <w:t>so</w:t>
+            </w:r>
+            <w:proofErr w:type="gramEnd"/>
+            <w:r>
+              <w:t xml:space="preserve"> disquieted within me? O put thy trust in God; for I will yet</w:t>
+            </w:r>
+          </w:p>
+          <w:p>
+            <w:r>
+              <w:t xml:space="preserve">thank him, which is the help of my countenance, and </w:t>
+            </w:r>
+            <w:proofErr w:type="gramStart"/>
+            <w:r>
+              <w:t>my</w:t>
+            </w:r>
+            <w:proofErr w:type="gramEnd"/>
+          </w:p>
+          <w:p>
+            <w:r>
+              <w:t>God.</w:t>
+            </w:r>
+          </w:p>
+        </w:tc>
+        <w:tc>
+          <w:tcPr>
+            <w:tcW w:w="625" w:type="pct"/>
           </w:tcPr>
           <w:p>
             <w:r>
@@ -2810,7 +3354,7 @@
         </w:tc>
         <w:tc>
           <w:tcPr>
-            <w:tcW w:w="621" w:type="pct"/>
+            <w:tcW w:w="625" w:type="pct"/>
           </w:tcPr>
           <w:p>
             <w:r>
@@ -2820,15 +3364,20 @@
         </w:tc>
         <w:tc>
           <w:tcPr>
-            <w:tcW w:w="632" w:type="pct"/>
-          </w:tcPr>
-          <w:p>
-            <w:pPr>
-              <w:pStyle w:val="EngIndEnd"/>
-            </w:pPr>
-            <w:r>
-              <w:t>Why are you deeply grieved, O my soul,</w:t>
-            </w:r>
+            <w:tcW w:w="625" w:type="pct"/>
+          </w:tcPr>
+          <w:p>
+            <w:pPr>
+              <w:pStyle w:val="EngIndEnd"/>
+            </w:pPr>
+            <w:r>
+              <w:t xml:space="preserve">Why are you deeply grieved, O my </w:t>
+            </w:r>
+            <w:proofErr w:type="gramStart"/>
+            <w:r>
+              <w:t>soul,</w:t>
+            </w:r>
+            <w:proofErr w:type="gramEnd"/>
           </w:p>
           <w:p>
             <w:pPr>
@@ -2857,7 +3406,7 @@
         </w:tc>
         <w:tc>
           <w:tcPr>
-            <w:tcW w:w="632" w:type="pct"/>
+            <w:tcW w:w="625" w:type="pct"/>
           </w:tcPr>
           <w:p>
             <w:pPr>
@@ -2870,7 +3419,7 @@
         </w:tc>
         <w:tc>
           <w:tcPr>
-            <w:tcW w:w="632" w:type="pct"/>
+            <w:tcW w:w="625" w:type="pct"/>
           </w:tcPr>
           <w:p>
             <w:pPr>
@@ -2966,6 +3515,7 @@
           </w:p>
         </w:tc>
       </w:tr>
+      <w:bookmarkEnd w:id="0"/>
     </w:tbl>
     <w:p>
       <w:pPr>
@@ -2984,7 +3534,7 @@
 </file>
 
 <file path=word/endnotes.xml><?xml version="1.0" encoding="utf-8"?>
-<w:endnotes xmlns:wpc="http://schemas.microsoft.com/office/word/2010/wordprocessingCanvas" xmlns:mo="http://schemas.microsoft.com/office/mac/office/2008/main" xmlns:mc="http://schemas.openxmlformats.org/markup-compatibility/2006" xmlns:mv="urn:schemas-microsoft-com:mac:vml" xmlns:o="urn:schemas-microsoft-com:office:office" xmlns:r="http://schemas.openxmlformats.org/officeDocument/2006/relationships" xmlns:m="http://schemas.openxmlformats.org/officeDocument/2006/math" xmlns:v="urn:schemas-microsoft-com:vml" xmlns:wp14="http://schemas.microsoft.com/office/word/2010/wordprocessingDrawing" xmlns:wp="http://schemas.openxmlformats.org/drawingml/2006/wordprocessingDrawing" xmlns:w10="urn:schemas-microsoft-com:office:word" xmlns:w="http://schemas.openxmlformats.org/wordprocessingml/2006/main" xmlns:w14="http://schemas.microsoft.com/office/word/2010/wordml" xmlns:w15="http://schemas.microsoft.com/office/word/2012/wordml" xmlns:wpg="http://schemas.microsoft.com/office/word/2010/wordprocessingGroup" xmlns:wpi="http://schemas.microsoft.com/office/word/2010/wordprocessingInk" xmlns:wne="http://schemas.microsoft.com/office/word/2006/wordml" xmlns:wps="http://schemas.microsoft.com/office/word/2010/wordprocessingShape" mc:Ignorable="w14 w15 wp14">
+<w:endnotes xmlns:wpc="http://schemas.microsoft.com/office/word/2010/wordprocessingCanvas" xmlns:cx="http://schemas.microsoft.com/office/drawing/2014/chartex" xmlns:cx1="http://schemas.microsoft.com/office/drawing/2015/9/8/chartex" xmlns:cx2="http://schemas.microsoft.com/office/drawing/2015/10/21/chartex" xmlns:cx3="http://schemas.microsoft.com/office/drawing/2016/5/9/chartex" xmlns:cx4="http://schemas.microsoft.com/office/drawing/2016/5/10/chartex" xmlns:cx5="http://schemas.microsoft.com/office/drawing/2016/5/11/chartex" xmlns:cx6="http://schemas.microsoft.com/office/drawing/2016/5/12/chartex" xmlns:cx7="http://schemas.microsoft.com/office/drawing/2016/5/13/chartex" xmlns:cx8="http://schemas.microsoft.com/office/drawing/2016/5/14/chartex" xmlns:mc="http://schemas.openxmlformats.org/markup-compatibility/2006" xmlns:aink="http://schemas.microsoft.com/office/drawing/2016/ink" xmlns:am3d="http://schemas.microsoft.com/office/drawing/2017/model3d" xmlns:o="urn:schemas-microsoft-com:office:office" xmlns:r="http://schemas.openxmlformats.org/officeDocument/2006/relationships" xmlns:m="http://schemas.openxmlformats.org/officeDocument/2006/math" xmlns:v="urn:schemas-microsoft-com:vml" xmlns:wp14="http://schemas.microsoft.com/office/word/2010/wordprocessingDrawing" xmlns:wp="http://schemas.openxmlformats.org/drawingml/2006/wordprocessingDrawing" xmlns:w10="urn:schemas-microsoft-com:office:word" xmlns:w="http://schemas.openxmlformats.org/wordprocessingml/2006/main" xmlns:w14="http://schemas.microsoft.com/office/word/2010/wordml" xmlns:w15="http://schemas.microsoft.com/office/word/2012/wordml" xmlns:w16cid="http://schemas.microsoft.com/office/word/2016/wordml/cid" xmlns:w16se="http://schemas.microsoft.com/office/word/2015/wordml/symex" xmlns:wpg="http://schemas.microsoft.com/office/word/2010/wordprocessingGroup" xmlns:wpi="http://schemas.microsoft.com/office/word/2010/wordprocessingInk" xmlns:wne="http://schemas.microsoft.com/office/word/2006/wordml" xmlns:wps="http://schemas.microsoft.com/office/word/2010/wordprocessingShape" mc:Ignorable="w14 w15 w16se w16cid wp14">
   <w:endnote w:type="separator" w:id="-1">
     <w:p>
       <w:pPr>
@@ -3009,7 +3559,7 @@
 </file>
 
 <file path=word/footnotes.xml><?xml version="1.0" encoding="utf-8"?>
-<w:footnotes xmlns:wpc="http://schemas.microsoft.com/office/word/2010/wordprocessingCanvas" xmlns:mo="http://schemas.microsoft.com/office/mac/office/2008/main" xmlns:mc="http://schemas.openxmlformats.org/markup-compatibility/2006" xmlns:mv="urn:schemas-microsoft-com:mac:vml" xmlns:o="urn:schemas-microsoft-com:office:office" xmlns:r="http://schemas.openxmlformats.org/officeDocument/2006/relationships" xmlns:m="http://schemas.openxmlformats.org/officeDocument/2006/math" xmlns:v="urn:schemas-microsoft-com:vml" xmlns:wp14="http://schemas.microsoft.com/office/word/2010/wordprocessingDrawing" xmlns:wp="http://schemas.openxmlformats.org/drawingml/2006/wordprocessingDrawing" xmlns:w10="urn:schemas-microsoft-com:office:word" xmlns:w="http://schemas.openxmlformats.org/wordprocessingml/2006/main" xmlns:w14="http://schemas.microsoft.com/office/word/2010/wordml" xmlns:w15="http://schemas.microsoft.com/office/word/2012/wordml" xmlns:wpg="http://schemas.microsoft.com/office/word/2010/wordprocessingGroup" xmlns:wpi="http://schemas.microsoft.com/office/word/2010/wordprocessingInk" xmlns:wne="http://schemas.microsoft.com/office/word/2006/wordml" xmlns:wps="http://schemas.microsoft.com/office/word/2010/wordprocessingShape" mc:Ignorable="w14 w15 wp14">
+<w:footnotes xmlns:wpc="http://schemas.microsoft.com/office/word/2010/wordprocessingCanvas" xmlns:cx="http://schemas.microsoft.com/office/drawing/2014/chartex" xmlns:cx1="http://schemas.microsoft.com/office/drawing/2015/9/8/chartex" xmlns:cx2="http://schemas.microsoft.com/office/drawing/2015/10/21/chartex" xmlns:cx3="http://schemas.microsoft.com/office/drawing/2016/5/9/chartex" xmlns:cx4="http://schemas.microsoft.com/office/drawing/2016/5/10/chartex" xmlns:cx5="http://schemas.microsoft.com/office/drawing/2016/5/11/chartex" xmlns:cx6="http://schemas.microsoft.com/office/drawing/2016/5/12/chartex" xmlns:cx7="http://schemas.microsoft.com/office/drawing/2016/5/13/chartex" xmlns:cx8="http://schemas.microsoft.com/office/drawing/2016/5/14/chartex" xmlns:mc="http://schemas.openxmlformats.org/markup-compatibility/2006" xmlns:aink="http://schemas.microsoft.com/office/drawing/2016/ink" xmlns:am3d="http://schemas.microsoft.com/office/drawing/2017/model3d" xmlns:o="urn:schemas-microsoft-com:office:office" xmlns:r="http://schemas.openxmlformats.org/officeDocument/2006/relationships" xmlns:m="http://schemas.openxmlformats.org/officeDocument/2006/math" xmlns:v="urn:schemas-microsoft-com:vml" xmlns:wp14="http://schemas.microsoft.com/office/word/2010/wordprocessingDrawing" xmlns:wp="http://schemas.openxmlformats.org/drawingml/2006/wordprocessingDrawing" xmlns:w10="urn:schemas-microsoft-com:office:word" xmlns:w="http://schemas.openxmlformats.org/wordprocessingml/2006/main" xmlns:w14="http://schemas.microsoft.com/office/word/2010/wordml" xmlns:w15="http://schemas.microsoft.com/office/word/2012/wordml" xmlns:w16cid="http://schemas.microsoft.com/office/word/2016/wordml/cid" xmlns:w16se="http://schemas.microsoft.com/office/word/2015/wordml/symex" xmlns:wpg="http://schemas.microsoft.com/office/word/2010/wordprocessingGroup" xmlns:wpi="http://schemas.microsoft.com/office/word/2010/wordprocessingInk" xmlns:wne="http://schemas.microsoft.com/office/word/2006/wordml" xmlns:wps="http://schemas.microsoft.com/office/word/2010/wordprocessingShape" mc:Ignorable="w14 w15 w16se w16cid wp14">
   <w:footnote w:type="separator" w:id="-1">
     <w:p>
       <w:pPr>
@@ -3082,7 +3632,7 @@
 </file>
 
 <file path=word/styles.xml><?xml version="1.0" encoding="utf-8"?>
-<w:styles xmlns:mc="http://schemas.openxmlformats.org/markup-compatibility/2006" xmlns:r="http://schemas.openxmlformats.org/officeDocument/2006/relationships" xmlns:w="http://schemas.openxmlformats.org/wordprocessingml/2006/main" xmlns:w14="http://schemas.microsoft.com/office/word/2010/wordml" xmlns:w15="http://schemas.microsoft.com/office/word/2012/wordml" mc:Ignorable="w14 w15">
+<w:styles xmlns:mc="http://schemas.openxmlformats.org/markup-compatibility/2006" xmlns:r="http://schemas.openxmlformats.org/officeDocument/2006/relationships" xmlns:w="http://schemas.openxmlformats.org/wordprocessingml/2006/main" xmlns:w14="http://schemas.microsoft.com/office/word/2010/wordml" xmlns:w15="http://schemas.microsoft.com/office/word/2012/wordml" xmlns:w16cid="http://schemas.microsoft.com/office/word/2016/wordml/cid" xmlns:w16se="http://schemas.microsoft.com/office/word/2015/wordml/symex" mc:Ignorable="w14 w15 w16se w16cid">
   <w:docDefaults>
     <w:rPrDefault>
       <w:rPr>
@@ -3098,7 +3648,7 @@
       </w:pPr>
     </w:pPrDefault>
   </w:docDefaults>
-  <w:latentStyles w:defLockedState="0" w:defUIPriority="99" w:defSemiHidden="0" w:defUnhideWhenUsed="0" w:defQFormat="0" w:count="380">
+  <w:latentStyles w:defLockedState="0" w:defUIPriority="99" w:defSemiHidden="0" w:defUnhideWhenUsed="0" w:defQFormat="0" w:count="375">
     <w:lsdException w:name="Normal" w:uiPriority="0" w:qFormat="1"/>
     <w:lsdException w:name="heading 1" w:uiPriority="9" w:qFormat="1"/>
     <w:lsdException w:name="heading 2" w:semiHidden="1" w:uiPriority="9" w:unhideWhenUsed="1" w:qFormat="1"/>
@@ -3255,15 +3805,6 @@
     <w:lsdException w:name="Balloon Text" w:semiHidden="1" w:unhideWhenUsed="1"/>
     <w:lsdException w:name="Table Grid" w:uiPriority="59"/>
     <w:lsdException w:name="Table Theme" w:semiHidden="1" w:unhideWhenUsed="1"/>
-    <w:lsdException w:name="Note Level 1" w:semiHidden="1" w:unhideWhenUsed="1"/>
-    <w:lsdException w:name="Note Level 2" w:semiHidden="1" w:unhideWhenUsed="1"/>
-    <w:lsdException w:name="Note Level 3" w:semiHidden="1" w:unhideWhenUsed="1"/>
-    <w:lsdException w:name="Note Level 4" w:semiHidden="1" w:unhideWhenUsed="1"/>
-    <w:lsdException w:name="Note Level 5" w:semiHidden="1" w:unhideWhenUsed="1"/>
-    <w:lsdException w:name="Note Level 6" w:semiHidden="1" w:unhideWhenUsed="1"/>
-    <w:lsdException w:name="Note Level 7" w:semiHidden="1" w:unhideWhenUsed="1"/>
-    <w:lsdException w:name="Note Level 8" w:semiHidden="1" w:unhideWhenUsed="1"/>
-    <w:lsdException w:name="Note Level 9" w:semiHidden="1" w:unhideWhenUsed="1"/>
     <w:lsdException w:name="Placeholder Text" w:semiHidden="1"/>
     <w:lsdException w:name="No Spacing" w:uiPriority="1" w:qFormat="1"/>
     <w:lsdException w:name="Light Shading" w:uiPriority="60"/>
@@ -3601,7 +4142,6 @@
       <w:spacing w:after="0" w:line="240" w:lineRule="auto"/>
     </w:pPr>
     <w:tblPr>
-      <w:tblInd w:w="0" w:type="dxa"/>
       <w:tblBorders>
         <w:top w:val="single" w:sz="4" w:space="0" w:color="auto"/>
         <w:left w:val="single" w:sz="4" w:space="0" w:color="auto"/>
@@ -3610,12 +4150,6 @@
         <w:insideH w:val="single" w:sz="4" w:space="0" w:color="auto"/>
         <w:insideV w:val="single" w:sz="4" w:space="0" w:color="auto"/>
       </w:tblBorders>
-      <w:tblCellMar>
-        <w:top w:w="0" w:type="dxa"/>
-        <w:left w:w="108" w:type="dxa"/>
-        <w:bottom w:w="0" w:type="dxa"/>
-        <w:right w:w="108" w:type="dxa"/>
-      </w:tblCellMar>
     </w:tblPr>
   </w:style>
   <w:style w:type="paragraph" w:customStyle="1" w:styleId="Coptic">
@@ -4491,7 +5025,7 @@
 </file>
 
 <file path=customXml/itemProps1.xml><?xml version="1.0" encoding="utf-8"?>
-<ds:datastoreItem xmlns:ds="http://schemas.openxmlformats.org/officeDocument/2006/customXml" ds:itemID="{07838066-00DB-8641-91F0-99B9C900877E}">
+<ds:datastoreItem xmlns:ds="http://schemas.openxmlformats.org/officeDocument/2006/customXml" ds:itemID="{20806673-F5D8-4482-9D6F-9A9D52460931}">
   <ds:schemaRefs>
     <ds:schemaRef ds:uri="http://schemas.openxmlformats.org/officeDocument/2006/bibliography"/>
   </ds:schemaRefs>

</xml_diff>